<commit_message>
Updates the task file
</commit_message>
<xml_diff>
--- a/Tasks.docx
+++ b/Tasks.docx
@@ -9,12 +9,94 @@
     </w:p>
     <w:p>
       <w:r>
-        <w:t xml:space="preserve">B: </w:t>
-      </w:r>
-    </w:p>
-    <w:p>
-      <w:r>
-        <w:t>C:</w:t>
+        <w:t>B</w:t>
+      </w:r>
+      <w:r>
+        <w:t>1</w:t>
+      </w:r>
+      <w:r>
+        <w:t>:</w:t>
+      </w:r>
+    </w:p>
+    <w:p>
+      <w:r>
+        <w:t>#where are we</w:t>
+      </w:r>
+    </w:p>
+    <w:p>
+      <w:r>
+        <w:t>#check first package in the list (start at index 1 and iterate through the hashmap.</w:t>
+      </w:r>
+    </w:p>
+    <w:p>
+      <w:r>
+        <w:t>#iterate through the addressList to find the index of address</w:t>
+      </w:r>
+    </w:p>
+    <w:p>
+      <w:r>
+        <w:t>#</w:t>
+      </w:r>
+      <w:r>
+        <w:t>find the corresponding distance with the index for addressList</w:t>
+      </w:r>
+    </w:p>
+    <w:p>
+      <w:r>
+        <w:t>#if the distance is minimum, then load it</w:t>
+      </w:r>
+    </w:p>
+    <w:p/>
+    <w:p>
+      <w:r>
+        <w:t># view current location</w:t>
+      </w:r>
+    </w:p>
+    <w:p>
+      <w:r>
+        <w:t xml:space="preserve"># for(each package in packageList) </w:t>
+      </w:r>
+    </w:p>
+    <w:p>
+      <w:r>
+        <w:t xml:space="preserve"># </w:t>
+      </w:r>
+      <w:r>
+        <w:t>for(each string in addressList</w:t>
+      </w:r>
+    </w:p>
+    <w:p>
+      <w:r>
+        <w:t># return index of match</w:t>
+      </w:r>
+    </w:p>
+    <w:p>
+      <w:r>
+        <w:t># minimum = 20</w:t>
+      </w:r>
+    </w:p>
+    <w:p>
+      <w:r>
+        <w:t># if (hashTableDistance[matchIndex][matchIndex] minimum = that</w:t>
+      </w:r>
+    </w:p>
+    <w:p>
+      <w:r>
+        <w:t># load minimum package</w:t>
+      </w:r>
+    </w:p>
+    <w:p/>
+    <w:p>
+      <w:r>
+        <w:t>#iterate through sorted distance list</w:t>
+      </w:r>
+    </w:p>
+    <w:p>
+      <w:r>
+        <w:t xml:space="preserve">#if package </w:t>
+      </w:r>
+      <w:r>
+        <w:t>is something on the list, load it on the truck.</w:t>
       </w:r>
     </w:p>
     <w:sectPr>

</xml_diff>

<commit_message>
Works on completing tasks
</commit_message>
<xml_diff>
--- a/Tasks.docx
+++ b/Tasks.docx
@@ -4,33 +4,88 @@
   <w:body>
     <w:p>
       <w:r>
-        <w:t>A: Nearest Neighbor Algorithm</w:t>
+        <w:rPr>
+          <w:b/>
+          <w:bCs/>
+        </w:rPr>
+        <w:t>A:</w:t>
+      </w:r>
+      <w:r>
+        <w:t xml:space="preserve"> Nearest Neighbor Algorithm</w:t>
       </w:r>
     </w:p>
     <w:p>
-      <w:r>
+      <w:pPr>
+        <w:rPr>
+          <w:b/>
+          <w:bCs/>
+        </w:rPr>
+      </w:pPr>
+      <w:r>
+        <w:rPr>
+          <w:b/>
+          <w:bCs/>
+        </w:rPr>
         <w:t>B</w:t>
       </w:r>
       <w:r>
+        <w:rPr>
+          <w:b/>
+          <w:bCs/>
+        </w:rPr>
         <w:t>1</w:t>
       </w:r>
       <w:r>
+        <w:rPr>
+          <w:b/>
+          <w:bCs/>
+        </w:rPr>
         <w:t>:</w:t>
       </w:r>
     </w:p>
     <w:p>
       <w:r>
-        <w:t>#where are we</w:t>
+        <w:t xml:space="preserve"># </w:t>
+      </w:r>
+      <w:proofErr w:type="gramStart"/>
+      <w:r>
+        <w:t>view</w:t>
+      </w:r>
+      <w:proofErr w:type="gramEnd"/>
+      <w:r>
+        <w:t xml:space="preserve"> current location</w:t>
       </w:r>
     </w:p>
     <w:p>
       <w:r>
-        <w:t>#check first package in the list (start at index 1 and iterate through the hashmap.</w:t>
+        <w:t xml:space="preserve"># </w:t>
+      </w:r>
+      <w:proofErr w:type="gramStart"/>
+      <w:r>
+        <w:t>for(</w:t>
+      </w:r>
+      <w:proofErr w:type="gramEnd"/>
+      <w:r>
+        <w:t xml:space="preserve">each package in packageList) </w:t>
       </w:r>
     </w:p>
     <w:p>
       <w:r>
-        <w:t>#iterate through the addressList to find the index of address</w:t>
+        <w:t>#</w:t>
+      </w:r>
+      <w:r>
+        <w:t xml:space="preserve">     </w:t>
+      </w:r>
+      <w:r>
+        <w:t xml:space="preserve"> </w:t>
+      </w:r>
+      <w:proofErr w:type="gramStart"/>
+      <w:r>
+        <w:t>for(</w:t>
+      </w:r>
+      <w:proofErr w:type="gramEnd"/>
+      <w:r>
+        <w:t>each string in addressList</w:t>
       </w:r>
     </w:p>
     <w:p>
@@ -38,67 +93,273 @@
         <w:t>#</w:t>
       </w:r>
       <w:r>
-        <w:t>find the corresponding distance with the index for addressList</w:t>
+        <w:t xml:space="preserve">           </w:t>
+      </w:r>
+      <w:r>
+        <w:t xml:space="preserve"> return index of match</w:t>
+      </w:r>
+      <w:r>
+        <w:t xml:space="preserve"> for destination and current address</w:t>
       </w:r>
     </w:p>
     <w:p>
       <w:r>
-        <w:t>#if the distance is minimum, then load it</w:t>
+        <w:t xml:space="preserve"># </w:t>
+      </w:r>
+      <w:proofErr w:type="gramStart"/>
+      <w:r>
+        <w:t>if</w:t>
+      </w:r>
+      <w:proofErr w:type="gramEnd"/>
+      <w:r>
+        <w:t xml:space="preserve"> (</w:t>
+      </w:r>
+      <w:proofErr w:type="spellStart"/>
+      <w:r>
+        <w:t>hashTableDistance</w:t>
+      </w:r>
+      <w:proofErr w:type="spellEnd"/>
+      <w:r>
+        <w:t>[</w:t>
+      </w:r>
+      <w:proofErr w:type="spellStart"/>
+      <w:r>
+        <w:t>matchIndex</w:t>
+      </w:r>
+      <w:proofErr w:type="spellEnd"/>
+      <w:r>
+        <w:t>][</w:t>
+      </w:r>
+      <w:proofErr w:type="spellStart"/>
+      <w:r>
+        <w:t>matchIndex</w:t>
+      </w:r>
+      <w:proofErr w:type="spellEnd"/>
+      <w:r>
+        <w:t xml:space="preserve">] </w:t>
+      </w:r>
+      <w:r>
+        <w:t>&lt; minimum</w:t>
+      </w:r>
+    </w:p>
+    <w:p>
+      <w:r>
+        <w:t># load minimum package</w:t>
+      </w:r>
+    </w:p>
+    <w:p>
+      <w:r>
+        <w:rPr>
+          <w:b/>
+          <w:bCs/>
+        </w:rPr>
+        <w:t xml:space="preserve">B2: </w:t>
+      </w:r>
+      <w:r>
+        <w:t xml:space="preserve">I used visual studio code. I used </w:t>
+      </w:r>
+      <w:proofErr w:type="gramStart"/>
+      <w:r>
+        <w:t xml:space="preserve">the </w:t>
+      </w:r>
+      <w:proofErr w:type="spellStart"/>
+      <w:r>
+        <w:t>Github</w:t>
+      </w:r>
+      <w:proofErr w:type="spellEnd"/>
+      <w:proofErr w:type="gramEnd"/>
+      <w:r>
+        <w:t xml:space="preserve"> integration for version control. I used the csv library to parse the csv files. I organized the program into different classes for organization. I used the Python debugger to help identify and fix bugs. I also used the Python interpreter. </w:t>
+      </w:r>
+    </w:p>
+    <w:p>
+      <w:r>
+        <w:rPr>
+          <w:b/>
+          <w:bCs/>
+        </w:rPr>
+        <w:t xml:space="preserve">B3: </w:t>
+      </w:r>
+      <w:r>
+        <w:t>For the truck load</w:t>
+      </w:r>
+      <w:r>
+        <w:t xml:space="preserve">ing </w:t>
+      </w:r>
+      <w:proofErr w:type="gramStart"/>
+      <w:r>
+        <w:t>component</w:t>
+      </w:r>
+      <w:proofErr w:type="gramEnd"/>
+      <w:r>
+        <w:t xml:space="preserve"> the space-time complexity is </w:t>
+      </w:r>
+      <w:r>
+        <w:rPr>
+          <w:i/>
+          <w:iCs/>
+        </w:rPr>
+        <w:t xml:space="preserve">O(N^2) </w:t>
+      </w:r>
+      <w:r>
+        <w:t xml:space="preserve">because there are 2 nested “for” loops. </w:t>
+      </w:r>
+      <w:r>
+        <w:t xml:space="preserve">For the parsing component, the space-time complexity is </w:t>
+      </w:r>
+      <w:r>
+        <w:rPr>
+          <w:i/>
+          <w:iCs/>
+        </w:rPr>
+        <w:t xml:space="preserve">O(N) </w:t>
+      </w:r>
+      <w:r>
+        <w:t xml:space="preserve">because it increases in processing power as the csv file gets larger. </w:t>
+      </w:r>
+    </w:p>
+    <w:p>
+      <w:r>
+        <w:rPr>
+          <w:b/>
+          <w:bCs/>
+        </w:rPr>
+        <w:t xml:space="preserve">B4: </w:t>
+      </w:r>
+      <w:r>
+        <w:t xml:space="preserve">At the core, the program is very adaptable of sorting and loading packages. </w:t>
+      </w:r>
+      <w:r>
+        <w:t>However,</w:t>
+      </w:r>
+      <w:r>
+        <w:t xml:space="preserve"> regarding the exceptions</w:t>
+      </w:r>
+      <w:r>
+        <w:t xml:space="preserve"> (some packages needing to be delivered with other packages, or needing to be on a specific truck, or </w:t>
+      </w:r>
+      <w:r>
+        <w:t xml:space="preserve">needing to arrive by a certain deadline, etc.) the program would struggle to scale. Those exceptions were handled </w:t>
+      </w:r>
+      <w:r>
+        <w:t>very specifically and not necessarily scalable. If the program were to be scaled, the logic would need to be upgraded to include these exceptions in a way that would apply in various ways.</w:t>
+      </w:r>
+    </w:p>
+    <w:p>
+      <w:r>
+        <w:rPr>
+          <w:b/>
+          <w:bCs/>
+        </w:rPr>
+        <w:t xml:space="preserve">B5: </w:t>
+      </w:r>
+      <w:r>
+        <w:t xml:space="preserve">The software is easy to maintain because it is sorted into different classes. Each class primarily manages itself and is called in </w:t>
+      </w:r>
+      <w:proofErr w:type="gramStart"/>
+      <w:r>
+        <w:t>a</w:t>
+      </w:r>
+      <w:proofErr w:type="gramEnd"/>
+      <w:r>
+        <w:t xml:space="preserve"> easy-to-read way in the Main file. </w:t>
+      </w:r>
+      <w:r>
+        <w:t xml:space="preserve">Even the exception handling in the truck loading method, is well documented and written in a non-clunky way. Most everything that could be stowed away in a helper method was to improve readability. </w:t>
+      </w:r>
+    </w:p>
+    <w:p>
+      <w:r>
+        <w:rPr>
+          <w:b/>
+          <w:bCs/>
+        </w:rPr>
+        <w:t xml:space="preserve">B6: </w:t>
+      </w:r>
+      <w:r>
+        <w:t xml:space="preserve"> The</w:t>
+      </w:r>
+      <w:r>
+        <w:t xml:space="preserve"> </w:t>
+      </w:r>
+      <w:r>
+        <w:t xml:space="preserve">hash table is good because it can store the key value and the pair. This allowed easy access to pull out a specific package without further iteration, increasing runtime complexity. However, a weakness was that </w:t>
+      </w:r>
+      <w:proofErr w:type="gramStart"/>
+      <w:r>
+        <w:t>in order to</w:t>
+      </w:r>
+      <w:proofErr w:type="gramEnd"/>
+      <w:r>
+        <w:t xml:space="preserve"> compare different packages, they need to be pulled out separately and analyzed which can make comparisons a bit more clunky than a list. </w:t>
+      </w:r>
+    </w:p>
+    <w:p>
+      <w:r>
+        <w:rPr>
+          <w:b/>
+          <w:bCs/>
+        </w:rPr>
+        <w:t xml:space="preserve">C: </w:t>
+      </w:r>
+      <w:r>
+        <w:t>Complete</w:t>
+      </w:r>
+    </w:p>
+    <w:p>
+      <w:r>
+        <w:rPr>
+          <w:b/>
+          <w:bCs/>
+        </w:rPr>
+        <w:lastRenderedPageBreak/>
+        <w:t xml:space="preserve">C1: </w:t>
+      </w:r>
+      <w:r>
+        <w:t xml:space="preserve">Complete. </w:t>
+      </w:r>
+    </w:p>
+    <w:p>
+      <w:r>
+        <w:rPr>
+          <w:b/>
+          <w:bCs/>
+        </w:rPr>
+        <w:t xml:space="preserve">C2: </w:t>
+      </w:r>
+      <w:r>
+        <w:t xml:space="preserve">Complete. </w:t>
+      </w:r>
+    </w:p>
+    <w:p>
+      <w:r>
+        <w:rPr>
+          <w:b/>
+          <w:bCs/>
+        </w:rPr>
+        <w:t xml:space="preserve">D: </w:t>
+      </w:r>
+      <w:r>
+        <w:t xml:space="preserve">An object with instances stored in a hash table was used to store the package details. </w:t>
+      </w:r>
+    </w:p>
+    <w:p>
+      <w:r>
+        <w:rPr>
+          <w:b/>
+          <w:bCs/>
+        </w:rPr>
+        <w:t xml:space="preserve">D1: </w:t>
+      </w:r>
+      <w:r>
+        <w:t>The object instance allows the data to be stored concisely in a way that makes sure the data stays together and cannot be mixed up. The hash table allows the package instances to be stored together in an organized manner</w:t>
+      </w:r>
+      <w:r>
+        <w:t xml:space="preserve">. Using the package ID for the key value for each package, the programmer can pull out a specific package very easily without further iteration. </w:t>
       </w:r>
     </w:p>
     <w:p/>
-    <w:p>
-      <w:r>
-        <w:t># view current location</w:t>
-      </w:r>
-    </w:p>
-    <w:p>
-      <w:r>
-        <w:t xml:space="preserve"># for(each package in packageList) </w:t>
-      </w:r>
-    </w:p>
-    <w:p>
-      <w:r>
-        <w:t xml:space="preserve"># </w:t>
-      </w:r>
-      <w:r>
-        <w:t>for(each string in addressList</w:t>
-      </w:r>
-    </w:p>
-    <w:p>
-      <w:r>
-        <w:t># return index of match</w:t>
-      </w:r>
-    </w:p>
-    <w:p>
-      <w:r>
-        <w:t># minimum = 20</w:t>
-      </w:r>
-    </w:p>
-    <w:p>
-      <w:r>
-        <w:t># if (hashTableDistance[matchIndex][matchIndex] minimum = that</w:t>
-      </w:r>
-    </w:p>
-    <w:p>
-      <w:r>
-        <w:t># load minimum package</w:t>
-      </w:r>
-    </w:p>
     <w:p/>
-    <w:p>
-      <w:r>
-        <w:t>#iterate through sorted distance list</w:t>
-      </w:r>
-    </w:p>
-    <w:p>
-      <w:r>
-        <w:t xml:space="preserve">#if package </w:t>
-      </w:r>
-      <w:r>
-        <w:t>is something on the list, load it on the truck.</w:t>
-      </w:r>
-    </w:p>
     <w:sectPr>
       <w:pgSz w:w="12240" w:h="15840"/>
       <w:pgMar w:top="1440" w:right="1440" w:bottom="1440" w:left="1440" w:header="720" w:footer="720" w:gutter="0"/>
@@ -1342,4 +1603,211 @@
     </a:ext>
   </a:extLst>
 </a:theme>
+</file>
+
+<file path=customXml/item1.xml><?xml version="1.0" encoding="utf-8"?>
+<p:properties xmlns:p="http://schemas.microsoft.com/office/2006/metadata/properties" xmlns:xsi="http://www.w3.org/2001/XMLSchema-instance" xmlns:pc="http://schemas.microsoft.com/office/infopath/2007/PartnerControls">
+  <documentManagement/>
+</p:properties>
+</file>
+
+<file path=customXml/item2.xml><?xml version="1.0" encoding="utf-8"?>
+<?mso-contentType ?>
+<FormTemplates xmlns="http://schemas.microsoft.com/sharepoint/v3/contenttype/forms">
+  <Display>DocumentLibraryForm</Display>
+  <Edit>DocumentLibraryForm</Edit>
+  <New>DocumentLibraryForm</New>
+</FormTemplates>
+</file>
+
+<file path=customXml/item3.xml><?xml version="1.0" encoding="utf-8"?>
+<ct:contentTypeSchema xmlns:ct="http://schemas.microsoft.com/office/2006/metadata/contentType" xmlns:ma="http://schemas.microsoft.com/office/2006/metadata/properties/metaAttributes" ct:_="" ma:_="" ma:contentTypeName="Document" ma:contentTypeID="0x01010045F167C0283D1C49A4FC25DBFEB6C568" ma:contentTypeVersion="4" ma:contentTypeDescription="Create a new document." ma:contentTypeScope="" ma:versionID="14b4250db21d4461ee9f79443cfbe9f8">
+  <xsd:schema xmlns:xsd="http://www.w3.org/2001/XMLSchema" xmlns:xs="http://www.w3.org/2001/XMLSchema" xmlns:p="http://schemas.microsoft.com/office/2006/metadata/properties" xmlns:ns3="7000424e-abfe-48f5-a939-6e85961bccb2" targetNamespace="http://schemas.microsoft.com/office/2006/metadata/properties" ma:root="true" ma:fieldsID="e04933546aa8eff6cadd3510dfea5c7a" ns3:_="">
+    <xsd:import namespace="7000424e-abfe-48f5-a939-6e85961bccb2"/>
+    <xsd:element name="properties">
+      <xsd:complexType>
+        <xsd:sequence>
+          <xsd:element name="documentManagement">
+            <xsd:complexType>
+              <xsd:all>
+                <xsd:element ref="ns3:MediaServiceDateTaken" minOccurs="0"/>
+                <xsd:element ref="ns3:MediaServiceMetadata" minOccurs="0"/>
+                <xsd:element ref="ns3:MediaServiceFastMetadata" minOccurs="0"/>
+                <xsd:element ref="ns3:MediaServiceSearchProperties" minOccurs="0"/>
+              </xsd:all>
+            </xsd:complexType>
+          </xsd:element>
+        </xsd:sequence>
+      </xsd:complexType>
+    </xsd:element>
+  </xsd:schema>
+  <xsd:schema xmlns:xsd="http://www.w3.org/2001/XMLSchema" xmlns:xs="http://www.w3.org/2001/XMLSchema" xmlns:dms="http://schemas.microsoft.com/office/2006/documentManagement/types" xmlns:pc="http://schemas.microsoft.com/office/infopath/2007/PartnerControls" targetNamespace="7000424e-abfe-48f5-a939-6e85961bccb2" elementFormDefault="qualified">
+    <xsd:import namespace="http://schemas.microsoft.com/office/2006/documentManagement/types"/>
+    <xsd:import namespace="http://schemas.microsoft.com/office/infopath/2007/PartnerControls"/>
+    <xsd:element name="MediaServiceDateTaken" ma:index="8" nillable="true" ma:displayName="MediaServiceDateTaken" ma:hidden="true" ma:indexed="true" ma:internalName="MediaServiceDateTaken" ma:readOnly="true">
+      <xsd:simpleType>
+        <xsd:restriction base="dms:Text"/>
+      </xsd:simpleType>
+    </xsd:element>
+    <xsd:element name="MediaServiceMetadata" ma:index="9" nillable="true" ma:displayName="MediaServiceMetadata" ma:hidden="true" ma:internalName="MediaServiceMetadata" ma:readOnly="true">
+      <xsd:simpleType>
+        <xsd:restriction base="dms:Note"/>
+      </xsd:simpleType>
+    </xsd:element>
+    <xsd:element name="MediaServiceFastMetadata" ma:index="10" nillable="true" ma:displayName="MediaServiceFastMetadata" ma:hidden="true" ma:internalName="MediaServiceFastMetadata" ma:readOnly="true">
+      <xsd:simpleType>
+        <xsd:restriction base="dms:Note"/>
+      </xsd:simpleType>
+    </xsd:element>
+    <xsd:element name="MediaServiceSearchProperties" ma:index="11" nillable="true" ma:displayName="MediaServiceSearchProperties" ma:hidden="true" ma:internalName="MediaServiceSearchProperties" ma:readOnly="true">
+      <xsd:simpleType>
+        <xsd:restriction base="dms:Note"/>
+      </xsd:simpleType>
+    </xsd:element>
+  </xsd:schema>
+  <xsd:schema xmlns="http://schemas.openxmlformats.org/package/2006/metadata/core-properties" xmlns:xsd="http://www.w3.org/2001/XMLSchema" xmlns:xsi="http://www.w3.org/2001/XMLSchema-instance" xmlns:dc="http://purl.org/dc/elements/1.1/" xmlns:dcterms="http://purl.org/dc/terms/" xmlns:odoc="http://schemas.microsoft.com/internal/obd" targetNamespace="http://schemas.openxmlformats.org/package/2006/metadata/core-properties" elementFormDefault="qualified" attributeFormDefault="unqualified" blockDefault="#all">
+    <xsd:import namespace="http://purl.org/dc/elements/1.1/" schemaLocation="http://dublincore.org/schemas/xmls/qdc/2003/04/02/dc.xsd"/>
+    <xsd:import namespace="http://purl.org/dc/terms/" schemaLocation="http://dublincore.org/schemas/xmls/qdc/2003/04/02/dcterms.xsd"/>
+    <xsd:element name="coreProperties" type="CT_coreProperties"/>
+    <xsd:complexType name="CT_coreProperties">
+      <xsd:all>
+        <xsd:element ref="dc:creator" minOccurs="0" maxOccurs="1"/>
+        <xsd:element ref="dcterms:created" minOccurs="0" maxOccurs="1"/>
+        <xsd:element ref="dc:identifier" minOccurs="0" maxOccurs="1"/>
+        <xsd:element name="contentType" minOccurs="0" maxOccurs="1" type="xsd:string" ma:index="0" ma:displayName="Content Type"/>
+        <xsd:element ref="dc:title" minOccurs="0" maxOccurs="1" ma:index="4" ma:displayName="Title"/>
+        <xsd:element ref="dc:subject" minOccurs="0" maxOccurs="1"/>
+        <xsd:element ref="dc:description" minOccurs="0" maxOccurs="1"/>
+        <xsd:element name="keywords" minOccurs="0" maxOccurs="1" type="xsd:string"/>
+        <xsd:element ref="dc:language" minOccurs="0" maxOccurs="1"/>
+        <xsd:element name="category" minOccurs="0" maxOccurs="1" type="xsd:string"/>
+        <xsd:element name="version" minOccurs="0" maxOccurs="1" type="xsd:string"/>
+        <xsd:element name="revision" minOccurs="0" maxOccurs="1" type="xsd:string">
+          <xsd:annotation>
+            <xsd:documentation>
+                        This value indicates the number of saves or revisions. The application is responsible for updating this value after each revision.
+                    </xsd:documentation>
+          </xsd:annotation>
+        </xsd:element>
+        <xsd:element name="lastModifiedBy" minOccurs="0" maxOccurs="1" type="xsd:string"/>
+        <xsd:element ref="dcterms:modified" minOccurs="0" maxOccurs="1"/>
+        <xsd:element name="contentStatus" minOccurs="0" maxOccurs="1" type="xsd:string"/>
+      </xsd:all>
+    </xsd:complexType>
+  </xsd:schema>
+  <xs:schema xmlns:pc="http://schemas.microsoft.com/office/infopath/2007/PartnerControls" xmlns:xs="http://www.w3.org/2001/XMLSchema" targetNamespace="http://schemas.microsoft.com/office/infopath/2007/PartnerControls" elementFormDefault="qualified" attributeFormDefault="unqualified">
+    <xs:element name="Person">
+      <xs:complexType>
+        <xs:sequence>
+          <xs:element ref="pc:DisplayName" minOccurs="0"/>
+          <xs:element ref="pc:AccountId" minOccurs="0"/>
+          <xs:element ref="pc:AccountType" minOccurs="0"/>
+        </xs:sequence>
+      </xs:complexType>
+    </xs:element>
+    <xs:element name="DisplayName" type="xs:string"/>
+    <xs:element name="AccountId" type="xs:string"/>
+    <xs:element name="AccountType" type="xs:string"/>
+    <xs:element name="BDCAssociatedEntity">
+      <xs:complexType>
+        <xs:sequence>
+          <xs:element ref="pc:BDCEntity" minOccurs="0" maxOccurs="unbounded"/>
+        </xs:sequence>
+        <xs:attribute ref="pc:EntityNamespace"/>
+        <xs:attribute ref="pc:EntityName"/>
+        <xs:attribute ref="pc:SystemInstanceName"/>
+        <xs:attribute ref="pc:AssociationName"/>
+      </xs:complexType>
+    </xs:element>
+    <xs:attribute name="EntityNamespace" type="xs:string"/>
+    <xs:attribute name="EntityName" type="xs:string"/>
+    <xs:attribute name="SystemInstanceName" type="xs:string"/>
+    <xs:attribute name="AssociationName" type="xs:string"/>
+    <xs:element name="BDCEntity">
+      <xs:complexType>
+        <xs:sequence>
+          <xs:element ref="pc:EntityDisplayName" minOccurs="0"/>
+          <xs:element ref="pc:EntityInstanceReference" minOccurs="0"/>
+          <xs:element ref="pc:EntityId1" minOccurs="0"/>
+          <xs:element ref="pc:EntityId2" minOccurs="0"/>
+          <xs:element ref="pc:EntityId3" minOccurs="0"/>
+          <xs:element ref="pc:EntityId4" minOccurs="0"/>
+          <xs:element ref="pc:EntityId5" minOccurs="0"/>
+        </xs:sequence>
+      </xs:complexType>
+    </xs:element>
+    <xs:element name="EntityDisplayName" type="xs:string"/>
+    <xs:element name="EntityInstanceReference" type="xs:string"/>
+    <xs:element name="EntityId1" type="xs:string"/>
+    <xs:element name="EntityId2" type="xs:string"/>
+    <xs:element name="EntityId3" type="xs:string"/>
+    <xs:element name="EntityId4" type="xs:string"/>
+    <xs:element name="EntityId5" type="xs:string"/>
+    <xs:element name="Terms">
+      <xs:complexType>
+        <xs:sequence>
+          <xs:element ref="pc:TermInfo" minOccurs="0" maxOccurs="unbounded"/>
+        </xs:sequence>
+      </xs:complexType>
+    </xs:element>
+    <xs:element name="TermInfo">
+      <xs:complexType>
+        <xs:sequence>
+          <xs:element ref="pc:TermName" minOccurs="0"/>
+          <xs:element ref="pc:TermId" minOccurs="0"/>
+        </xs:sequence>
+      </xs:complexType>
+    </xs:element>
+    <xs:element name="TermName" type="xs:string"/>
+    <xs:element name="TermId" type="xs:string"/>
+  </xs:schema>
+</ct:contentTypeSchema>
+</file>
+
+<file path=customXml/itemProps1.xml><?xml version="1.0" encoding="utf-8"?>
+<ds:datastoreItem xmlns:ds="http://schemas.openxmlformats.org/officeDocument/2006/customXml" ds:itemID="{2B0D1B46-B481-468F-A15E-41E4A7E89802}">
+  <ds:schemaRefs>
+    <ds:schemaRef ds:uri="http://purl.org/dc/elements/1.1/"/>
+    <ds:schemaRef ds:uri="http://schemas.microsoft.com/office/2006/documentManagement/types"/>
+    <ds:schemaRef ds:uri="http://www.w3.org/XML/1998/namespace"/>
+    <ds:schemaRef ds:uri="http://purl.org/dc/dcmitype/"/>
+    <ds:schemaRef ds:uri="http://purl.org/dc/terms/"/>
+    <ds:schemaRef ds:uri="http://schemas.openxmlformats.org/package/2006/metadata/core-properties"/>
+    <ds:schemaRef ds:uri="http://schemas.microsoft.com/office/infopath/2007/PartnerControls"/>
+    <ds:schemaRef ds:uri="7000424e-abfe-48f5-a939-6e85961bccb2"/>
+    <ds:schemaRef ds:uri="http://schemas.microsoft.com/office/2006/metadata/properties"/>
+  </ds:schemaRefs>
+</ds:datastoreItem>
+</file>
+
+<file path=customXml/itemProps2.xml><?xml version="1.0" encoding="utf-8"?>
+<ds:datastoreItem xmlns:ds="http://schemas.openxmlformats.org/officeDocument/2006/customXml" ds:itemID="{A3A12926-4E5E-44BD-8547-3E4BAB57A9B9}">
+  <ds:schemaRefs>
+    <ds:schemaRef ds:uri="http://schemas.microsoft.com/sharepoint/v3/contenttype/forms"/>
+  </ds:schemaRefs>
+</ds:datastoreItem>
+</file>
+
+<file path=customXml/itemProps3.xml><?xml version="1.0" encoding="utf-8"?>
+<ds:datastoreItem xmlns:ds="http://schemas.openxmlformats.org/officeDocument/2006/customXml" ds:itemID="{519D5869-BE3B-433E-AC46-4CFB01B33159}">
+  <ds:schemaRefs>
+    <ds:schemaRef ds:uri="http://schemas.microsoft.com/office/2006/metadata/contentType"/>
+    <ds:schemaRef ds:uri="http://schemas.microsoft.com/office/2006/metadata/properties/metaAttributes"/>
+    <ds:schemaRef ds:uri="http://www.w3.org/2001/XMLSchema"/>
+    <ds:schemaRef ds:uri="http://schemas.microsoft.com/office/2006/metadata/properties"/>
+    <ds:schemaRef ds:uri="7000424e-abfe-48f5-a939-6e85961bccb2"/>
+    <ds:schemaRef ds:uri="http://schemas.microsoft.com/office/2006/documentManagement/types"/>
+    <ds:schemaRef ds:uri="http://schemas.microsoft.com/office/infopath/2007/PartnerControls"/>
+    <ds:schemaRef ds:uri="http://schemas.openxmlformats.org/package/2006/metadata/core-properties"/>
+    <ds:schemaRef ds:uri="http://purl.org/dc/elements/1.1/"/>
+    <ds:schemaRef ds:uri="http://purl.org/dc/terms/"/>
+    <ds:schemaRef ds:uri="http://schemas.microsoft.com/internal/obd"/>
+  </ds:schemaRefs>
+</ds:datastoreItem>
+</file>
+
+<file path=docMetadata/LabelInfo.xml><?xml version="1.0" encoding="utf-8"?>
+<clbl:labelList xmlns:clbl="http://schemas.microsoft.com/office/2020/mipLabelMetadata">
+  <clbl:label id="{cfa792cf-7768-4341-8857-81754c2afa1f}" enabled="0" method="" siteId="{cfa792cf-7768-4341-8857-81754c2afa1f}" removed="1"/>
+</clbl:labelList>
 </file>
</xml_diff>